<commit_message>
Resultat och kommentar för 1 - 3
</commit_message>
<xml_diff>
--- a/Documents/ProjectC4_TestReport.docx
+++ b/Documents/ProjectC4_TestReport.docx
@@ -252,6 +252,7 @@
           <w:docPartUnique/>
         </w:docPartObj>
       </w:sdtPr>
+      <w:sdtEndPr/>
       <w:sdtContent>
         <w:p>
           <w:pPr>
@@ -290,110 +291,63 @@
           <w:r>
             <w:fldChar w:fldCharType="separate"/>
           </w:r>
-          <w:bookmarkStart w:id="0" w:name="_GoBack"/>
-          <w:bookmarkEnd w:id="0"/>
-          <w:r>
-            <w:rPr>
-              <w:rStyle w:val="Hyperlnk"/>
-              <w:noProof/>
-            </w:rPr>
-            <w:fldChar w:fldCharType="begin"/>
-          </w:r>
-          <w:r>
-            <w:rPr>
-              <w:rStyle w:val="Hyperlnk"/>
-              <w:noProof/>
-            </w:rPr>
-            <w:instrText xml:space="preserve"> </w:instrText>
-          </w:r>
-          <w:r>
-            <w:rPr>
-              <w:noProof/>
-            </w:rPr>
-            <w:instrText>HYPERLINK \l "_Toc419851116"</w:instrText>
-          </w:r>
-          <w:r>
-            <w:rPr>
-              <w:rStyle w:val="Hyperlnk"/>
-              <w:noProof/>
-            </w:rPr>
-            <w:instrText xml:space="preserve"> </w:instrText>
-          </w:r>
-          <w:r>
-            <w:rPr>
-              <w:rStyle w:val="Hyperlnk"/>
-              <w:noProof/>
-            </w:rPr>
-          </w:r>
-          <w:r>
-            <w:rPr>
-              <w:rStyle w:val="Hyperlnk"/>
-              <w:noProof/>
-            </w:rPr>
-            <w:fldChar w:fldCharType="separate"/>
-          </w:r>
-          <w:r>
-            <w:rPr>
-              <w:rStyle w:val="Hyperlnk"/>
-              <w:noProof/>
-            </w:rPr>
-            <w:t>Revisionshistorik</w:t>
-          </w:r>
-          <w:r>
-            <w:rPr>
-              <w:noProof/>
-              <w:webHidden/>
-            </w:rPr>
-            <w:tab/>
-          </w:r>
-          <w:r>
-            <w:rPr>
-              <w:noProof/>
-              <w:webHidden/>
-            </w:rPr>
-            <w:fldChar w:fldCharType="begin"/>
-          </w:r>
-          <w:r>
-            <w:rPr>
-              <w:noProof/>
-              <w:webHidden/>
-            </w:rPr>
-            <w:instrText xml:space="preserve"> PAGEREF _Toc419851116 \h </w:instrText>
-          </w:r>
-          <w:r>
-            <w:rPr>
-              <w:noProof/>
-              <w:webHidden/>
-            </w:rPr>
-          </w:r>
-          <w:r>
-            <w:rPr>
-              <w:noProof/>
-              <w:webHidden/>
-            </w:rPr>
-            <w:fldChar w:fldCharType="separate"/>
-          </w:r>
-          <w:r>
-            <w:rPr>
-              <w:noProof/>
-              <w:webHidden/>
-            </w:rPr>
-            <w:t>1</w:t>
-          </w:r>
-          <w:r>
-            <w:rPr>
-              <w:noProof/>
-              <w:webHidden/>
-            </w:rPr>
-            <w:fldChar w:fldCharType="end"/>
-          </w:r>
-          <w:r>
-            <w:rPr>
-              <w:rStyle w:val="Hyperlnk"/>
-              <w:noProof/>
-            </w:rPr>
-            <w:fldChar w:fldCharType="end"/>
-          </w:r>
+          <w:hyperlink w:anchor="_Toc419851116" w:history="1">
+            <w:r>
+              <w:rPr>
+                <w:rStyle w:val="Hyperlnk"/>
+                <w:noProof/>
+              </w:rPr>
+              <w:t>Revisionshistorik</w:t>
+            </w:r>
+            <w:r>
+              <w:rPr>
+                <w:noProof/>
+                <w:webHidden/>
+              </w:rPr>
+              <w:tab/>
+            </w:r>
+            <w:r>
+              <w:rPr>
+                <w:noProof/>
+                <w:webHidden/>
+              </w:rPr>
+              <w:fldChar w:fldCharType="begin"/>
+            </w:r>
+            <w:r>
+              <w:rPr>
+                <w:noProof/>
+                <w:webHidden/>
+              </w:rPr>
+              <w:instrText xml:space="preserve"> PAGEREF _Toc419851116 \h </w:instrText>
+            </w:r>
+            <w:r>
+              <w:rPr>
+                <w:noProof/>
+                <w:webHidden/>
+              </w:rPr>
+            </w:r>
+            <w:r>
+              <w:rPr>
+                <w:noProof/>
+                <w:webHidden/>
+              </w:rPr>
+              <w:fldChar w:fldCharType="separate"/>
+            </w:r>
+            <w:r>
+              <w:rPr>
+                <w:noProof/>
+                <w:webHidden/>
+              </w:rPr>
+              <w:t>1</w:t>
+            </w:r>
+            <w:r>
+              <w:rPr>
+                <w:noProof/>
+                <w:webHidden/>
+              </w:rPr>
+              <w:fldChar w:fldCharType="end"/>
+            </w:r>
+          </w:hyperlink>
         </w:p>
         <w:p>
           <w:pPr>
@@ -1771,12 +1725,12 @@
       <w:pPr>
         <w:pStyle w:val="Rubrik1"/>
       </w:pPr>
-      <w:bookmarkStart w:id="1" w:name="_Toc419851116"/>
+      <w:bookmarkStart w:id="0" w:name="_Toc419851116"/>
       <w:r>
         <w:lastRenderedPageBreak/>
         <w:t>Revisionshistorik</w:t>
       </w:r>
-      <w:bookmarkEnd w:id="1"/>
+      <w:bookmarkEnd w:id="0"/>
     </w:p>
     <w:p/>
     <w:tbl>
@@ -2173,14 +2127,14 @@
       <w:pPr>
         <w:pStyle w:val="Rubrik1"/>
       </w:pPr>
-      <w:bookmarkStart w:id="2" w:name="_Toc419807866"/>
-      <w:bookmarkStart w:id="3" w:name="_Toc419851117"/>
+      <w:bookmarkStart w:id="1" w:name="_Toc419807866"/>
+      <w:bookmarkStart w:id="2" w:name="_Toc419851117"/>
       <w:r>
         <w:lastRenderedPageBreak/>
         <w:t>Syfte</w:t>
       </w:r>
+      <w:bookmarkEnd w:id="1"/>
       <w:bookmarkEnd w:id="2"/>
-      <w:bookmarkEnd w:id="3"/>
     </w:p>
     <w:p/>
     <w:p>
@@ -2192,13 +2146,13 @@
       <w:pPr>
         <w:pStyle w:val="Rubrik1"/>
       </w:pPr>
-      <w:bookmarkStart w:id="4" w:name="_Toc419807867"/>
-      <w:bookmarkStart w:id="5" w:name="_Toc419851118"/>
+      <w:bookmarkStart w:id="3" w:name="_Toc419807867"/>
+      <w:bookmarkStart w:id="4" w:name="_Toc419851118"/>
       <w:r>
         <w:t>Omfattning</w:t>
       </w:r>
+      <w:bookmarkEnd w:id="3"/>
       <w:bookmarkEnd w:id="4"/>
-      <w:bookmarkEnd w:id="5"/>
     </w:p>
     <w:p/>
     <w:p>
@@ -2213,13 +2167,13 @@
       <w:pPr>
         <w:pStyle w:val="Rubrik1"/>
       </w:pPr>
-      <w:bookmarkStart w:id="6" w:name="_Toc419807868"/>
-      <w:bookmarkStart w:id="7" w:name="_Toc419851119"/>
+      <w:bookmarkStart w:id="5" w:name="_Toc419807868"/>
+      <w:bookmarkStart w:id="6" w:name="_Toc419851119"/>
       <w:r>
         <w:t>Ordlista</w:t>
       </w:r>
+      <w:bookmarkEnd w:id="5"/>
       <w:bookmarkEnd w:id="6"/>
-      <w:bookmarkEnd w:id="7"/>
     </w:p>
     <w:p/>
     <w:p>
@@ -2618,12 +2572,12 @@
       <w:pPr>
         <w:pStyle w:val="Rubrik1"/>
       </w:pPr>
-      <w:bookmarkStart w:id="8" w:name="_Toc419851120"/>
+      <w:bookmarkStart w:id="7" w:name="_Toc419851120"/>
       <w:r>
         <w:lastRenderedPageBreak/>
         <w:t>Hänvisningar till andra dokument</w:t>
       </w:r>
-      <w:bookmarkEnd w:id="8"/>
+      <w:bookmarkEnd w:id="7"/>
     </w:p>
     <w:p/>
     <w:p>
@@ -2643,11 +2597,11 @@
       <w:pPr>
         <w:pStyle w:val="Rubrik1"/>
       </w:pPr>
-      <w:bookmarkStart w:id="9" w:name="_Toc419851121"/>
+      <w:bookmarkStart w:id="8" w:name="_Toc419851121"/>
       <w:r>
         <w:t>Testning omgång 1</w:t>
       </w:r>
-      <w:bookmarkEnd w:id="9"/>
+      <w:bookmarkEnd w:id="8"/>
     </w:p>
     <w:p/>
     <w:p>
@@ -2691,17 +2645,11 @@
         <w:t>Emil Sandgren</w:t>
       </w:r>
       <w:r>
-        <w:t xml:space="preserve"> &amp; Erik Sandgren</w:t>
-      </w:r>
-      <w:r>
-        <w:t xml:space="preserve">, </w:t>
+        <w:t xml:space="preserve"> &amp; Erik Sandgren, </w:t>
       </w:r>
       <w:proofErr w:type="gramStart"/>
       <w:r>
-        <w:t>3/30</w:t>
-      </w:r>
-      <w:r>
-        <w:t xml:space="preserve"> </w:t>
+        <w:t xml:space="preserve">3/30 </w:t>
       </w:r>
       <w:proofErr w:type="gramEnd"/>
       <w:r>
@@ -2737,11 +2685,11 @@
       <w:pPr>
         <w:pStyle w:val="Rubrik2"/>
       </w:pPr>
-      <w:bookmarkStart w:id="10" w:name="_Toc419851122"/>
+      <w:bookmarkStart w:id="9" w:name="_Toc419851122"/>
       <w:r>
         <w:t>Test</w:t>
       </w:r>
-      <w:bookmarkEnd w:id="10"/>
+      <w:bookmarkEnd w:id="9"/>
     </w:p>
     <w:tbl>
       <w:tblPr>
@@ -2827,6 +2775,12 @@
             <w:pPr>
               <w:cnfStyle w:val="000000100000" w:firstRow="0" w:lastRow="0" w:firstColumn="0" w:lastColumn="0" w:oddVBand="0" w:evenVBand="0" w:oddHBand="1" w:evenHBand="0" w:firstRowFirstColumn="0" w:firstRowLastColumn="0" w:lastRowFirstColumn="0" w:lastRowLastColumn="0"/>
             </w:pPr>
+            <w:r>
+              <w:t>Fungerar som förväntat</w:t>
+            </w:r>
+            <w:r>
+              <w:t xml:space="preserve"> förutom i med fulla kolumner då vi hade vårt UI som blockerade och inte logiken. </w:t>
+            </w:r>
           </w:p>
         </w:tc>
         <w:tc>
@@ -2841,6 +2795,27 @@
             <w:pPr>
               <w:cnfStyle w:val="000000100000" w:firstRow="0" w:lastRow="0" w:firstColumn="0" w:lastColumn="0" w:oddVBand="0" w:evenVBand="0" w:oddHBand="1" w:evenHBand="0" w:firstRowFirstColumn="0" w:firstRowLastColumn="0" w:lastRowFirstColumn="0" w:lastRowLastColumn="0"/>
             </w:pPr>
+            <w:r>
+              <w:t>När en kolumn är tom går det att lägga en bricka. I en full kolumn så</w:t>
+            </w:r>
+            <w:r>
+              <w:t xml:space="preserve"> ska det inte</w:t>
+            </w:r>
+            <w:r>
+              <w:t xml:space="preserve"> gå</w:t>
+            </w:r>
+            <w:r>
+              <w:t xml:space="preserve"> det </w:t>
+            </w:r>
+            <w:r>
+              <w:t>att lägga en bricka</w:t>
+            </w:r>
+            <w:r>
+              <w:t xml:space="preserve"> men logiken hanterade inte det utan det gjorde vårt UI.</w:t>
+            </w:r>
+            <w:r>
+              <w:t xml:space="preserve"> </w:t>
+            </w:r>
           </w:p>
         </w:tc>
       </w:tr>
@@ -2867,6 +2842,9 @@
             <w:pPr>
               <w:cnfStyle w:val="000000000000" w:firstRow="0" w:lastRow="0" w:firstColumn="0" w:lastColumn="0" w:oddVBand="0" w:evenVBand="0" w:oddHBand="0" w:evenHBand="0" w:firstRowFirstColumn="0" w:firstRowLastColumn="0" w:lastRowFirstColumn="0" w:lastRowLastColumn="0"/>
             </w:pPr>
+            <w:r>
+              <w:t>Fungerar som förväntat</w:t>
+            </w:r>
           </w:p>
         </w:tc>
         <w:tc>
@@ -2880,6 +2858,15 @@
             <w:pPr>
               <w:cnfStyle w:val="000000000000" w:firstRow="0" w:lastRow="0" w:firstColumn="0" w:lastColumn="0" w:oddVBand="0" w:evenVBand="0" w:oddHBand="0" w:evenHBand="0" w:firstRowFirstColumn="0" w:firstRowLastColumn="0" w:lastRowFirstColumn="0" w:lastRowLastColumn="0"/>
             </w:pPr>
+            <w:r>
+              <w:t>Vinstkollen för både s</w:t>
+            </w:r>
+            <w:r>
+              <w:t>pelare 1 och spelare 2 fungerar</w:t>
+            </w:r>
+            <w:r>
+              <w:t xml:space="preserve"> bra diagonalt på alla håll.</w:t>
+            </w:r>
           </w:p>
         </w:tc>
       </w:tr>
@@ -2909,6 +2896,9 @@
             <w:pPr>
               <w:cnfStyle w:val="000000100000" w:firstRow="0" w:lastRow="0" w:firstColumn="0" w:lastColumn="0" w:oddVBand="0" w:evenVBand="0" w:oddHBand="1" w:evenHBand="0" w:firstRowFirstColumn="0" w:firstRowLastColumn="0" w:lastRowFirstColumn="0" w:lastRowLastColumn="0"/>
             </w:pPr>
+            <w:r>
+              <w:t>Fungerar som förväntat</w:t>
+            </w:r>
           </w:p>
         </w:tc>
         <w:tc>
@@ -2922,6 +2912,15 @@
             <w:pPr>
               <w:cnfStyle w:val="000000100000" w:firstRow="0" w:lastRow="0" w:firstColumn="0" w:lastColumn="0" w:oddVBand="0" w:evenVBand="0" w:oddHBand="1" w:evenHBand="0" w:firstRowFirstColumn="0" w:firstRowLastColumn="0" w:lastRowFirstColumn="0" w:lastRowLastColumn="0"/>
             </w:pPr>
+            <w:r>
+              <w:t>Vinstkollen horis</w:t>
+            </w:r>
+            <w:r>
+              <w:t>ontellt fungerar som det ska</w:t>
+            </w:r>
+            <w:r>
+              <w:t xml:space="preserve"> för både spelare 1 och spelare 2. </w:t>
+            </w:r>
           </w:p>
         </w:tc>
       </w:tr>
@@ -2948,6 +2947,12 @@
             <w:pPr>
               <w:cnfStyle w:val="000000000000" w:firstRow="0" w:lastRow="0" w:firstColumn="0" w:lastColumn="0" w:oddVBand="0" w:evenVBand="0" w:oddHBand="0" w:evenHBand="0" w:firstRowFirstColumn="0" w:firstRowLastColumn="0" w:lastRowFirstColumn="0" w:lastRowLastColumn="0"/>
             </w:pPr>
+            <w:r>
+              <w:t xml:space="preserve">Fungerar som </w:t>
+            </w:r>
+            <w:r>
+              <w:t>förväntat</w:t>
+            </w:r>
           </w:p>
         </w:tc>
         <w:tc>
@@ -2961,6 +2966,9 @@
             <w:pPr>
               <w:cnfStyle w:val="000000000000" w:firstRow="0" w:lastRow="0" w:firstColumn="0" w:lastColumn="0" w:oddVBand="0" w:evenVBand="0" w:oddHBand="0" w:evenHBand="0" w:firstRowFirstColumn="0" w:firstRowLastColumn="0" w:lastRowFirstColumn="0" w:lastRowLastColumn="0"/>
             </w:pPr>
+            <w:r>
+              <w:t xml:space="preserve">Vinstkollen fungerar bra vertikalt. Den behöver bara kolla neråt från senast lagd bricka. </w:t>
+            </w:r>
           </w:p>
         </w:tc>
       </w:tr>
@@ -2990,6 +2998,9 @@
             <w:pPr>
               <w:cnfStyle w:val="000000100000" w:firstRow="0" w:lastRow="0" w:firstColumn="0" w:lastColumn="0" w:oddVBand="0" w:evenVBand="0" w:oddHBand="1" w:evenHBand="0" w:firstRowFirstColumn="0" w:firstRowLastColumn="0" w:lastRowFirstColumn="0" w:lastRowLastColumn="0"/>
             </w:pPr>
+            <w:r>
+              <w:t>Fungerar som förväntat</w:t>
+            </w:r>
           </w:p>
         </w:tc>
         <w:tc>
@@ -3003,6 +3014,9 @@
             <w:pPr>
               <w:cnfStyle w:val="000000100000" w:firstRow="0" w:lastRow="0" w:firstColumn="0" w:lastColumn="0" w:oddVBand="0" w:evenVBand="0" w:oddHBand="1" w:evenHBand="0" w:firstRowFirstColumn="0" w:firstRowLastColumn="0" w:lastRowFirstColumn="0" w:lastRowLastColumn="0"/>
             </w:pPr>
+            <w:r>
+              <w:t>Oavgjort fungerar bra. Spelet avslutas och ingen får vinst eller förlust.</w:t>
+            </w:r>
           </w:p>
         </w:tc>
       </w:tr>
@@ -3029,6 +3043,9 @@
             <w:pPr>
               <w:cnfStyle w:val="000000000000" w:firstRow="0" w:lastRow="0" w:firstColumn="0" w:lastColumn="0" w:oddVBand="0" w:evenVBand="0" w:oddHBand="0" w:evenHBand="0" w:firstRowFirstColumn="0" w:firstRowLastColumn="0" w:lastRowFirstColumn="0" w:lastRowLastColumn="0"/>
             </w:pPr>
+            <w:r>
+              <w:t>Fungerar som förväntat förutom markering av brickorna och ingen implementering av ”bäst av 3/5”.</w:t>
+            </w:r>
           </w:p>
         </w:tc>
         <w:tc>
@@ -3042,6 +3059,9 @@
             <w:pPr>
               <w:cnfStyle w:val="000000000000" w:firstRow="0" w:lastRow="0" w:firstColumn="0" w:lastColumn="0" w:oddVBand="0" w:evenVBand="0" w:oddHBand="0" w:evenHBand="0" w:firstRowFirstColumn="0" w:firstRowLastColumn="0" w:lastRowFirstColumn="0" w:lastRowLastColumn="0"/>
             </w:pPr>
+            <w:r>
+              <w:t>Vi har en väldigt basisk design och vissa element som markering vid vinst och poäng ät inte gjorda än. Även spelinställningarna är inte implementerade ännu.</w:t>
+            </w:r>
           </w:p>
         </w:tc>
       </w:tr>
@@ -3063,11 +3083,12 @@
       <w:pPr>
         <w:pStyle w:val="Rubrik2"/>
       </w:pPr>
-      <w:bookmarkStart w:id="11" w:name="_Toc419851123"/>
-      <w:r>
+      <w:bookmarkStart w:id="10" w:name="_Toc419851123"/>
+      <w:r>
+        <w:lastRenderedPageBreak/>
         <w:t>Funna fel</w:t>
       </w:r>
-      <w:bookmarkEnd w:id="11"/>
+      <w:bookmarkEnd w:id="10"/>
     </w:p>
     <w:p>
       <w:r>
@@ -3098,12 +3119,12 @@
       <w:pPr>
         <w:pStyle w:val="Rubrik1"/>
       </w:pPr>
-      <w:bookmarkStart w:id="12" w:name="_Toc419851124"/>
+      <w:bookmarkStart w:id="11" w:name="_Toc419851124"/>
       <w:r>
         <w:lastRenderedPageBreak/>
         <w:t>Testning omgång 2</w:t>
       </w:r>
-      <w:bookmarkEnd w:id="12"/>
+      <w:bookmarkEnd w:id="11"/>
     </w:p>
     <w:p/>
     <w:p>
@@ -3140,10 +3161,7 @@
         <w:t>Emil Sandgren</w:t>
       </w:r>
       <w:r>
-        <w:t>, 4/10</w:t>
-      </w:r>
-      <w:r>
-        <w:t xml:space="preserve"> 2015.</w:t>
+        <w:t>, 4/10 2015.</w:t>
       </w:r>
       <w:r>
         <w:rPr>
@@ -3177,11 +3195,11 @@
       <w:pPr>
         <w:pStyle w:val="Rubrik2"/>
       </w:pPr>
-      <w:bookmarkStart w:id="13" w:name="_Toc419851125"/>
+      <w:bookmarkStart w:id="12" w:name="_Toc419851125"/>
       <w:r>
         <w:t>Test</w:t>
       </w:r>
-      <w:bookmarkEnd w:id="13"/>
+      <w:bookmarkEnd w:id="12"/>
       <w:r>
         <w:t xml:space="preserve"> </w:t>
       </w:r>
@@ -3270,6 +3288,9 @@
             <w:pPr>
               <w:cnfStyle w:val="000000100000" w:firstRow="0" w:lastRow="0" w:firstColumn="0" w:lastColumn="0" w:oddVBand="0" w:evenVBand="0" w:oddHBand="1" w:evenHBand="0" w:firstRowFirstColumn="0" w:firstRowLastColumn="0" w:lastRowFirstColumn="0" w:lastRowLastColumn="0"/>
             </w:pPr>
+            <w:r>
+              <w:t>Fungerar som förväntat</w:t>
+            </w:r>
           </w:p>
         </w:tc>
         <w:tc>
@@ -3284,6 +3305,9 @@
             <w:pPr>
               <w:cnfStyle w:val="000000100000" w:firstRow="0" w:lastRow="0" w:firstColumn="0" w:lastColumn="0" w:oddVBand="0" w:evenVBand="0" w:oddHBand="1" w:evenHBand="0" w:firstRowFirstColumn="0" w:firstRowLastColumn="0" w:lastRowFirstColumn="0" w:lastRowLastColumn="0"/>
             </w:pPr>
+            <w:r>
+              <w:t>Spelare 1 respektive spelare 2 kan lägga på tom kolumn på sin tur och kan inte lägga på en full kolumn.</w:t>
+            </w:r>
           </w:p>
         </w:tc>
       </w:tr>
@@ -3310,6 +3334,9 @@
             <w:pPr>
               <w:cnfStyle w:val="000000000000" w:firstRow="0" w:lastRow="0" w:firstColumn="0" w:lastColumn="0" w:oddVBand="0" w:evenVBand="0" w:oddHBand="0" w:evenHBand="0" w:firstRowFirstColumn="0" w:firstRowLastColumn="0" w:lastRowFirstColumn="0" w:lastRowLastColumn="0"/>
             </w:pPr>
+            <w:r>
+              <w:t>Fungerar som förväntat</w:t>
+            </w:r>
           </w:p>
         </w:tc>
         <w:tc>
@@ -3323,6 +3350,9 @@
             <w:pPr>
               <w:cnfStyle w:val="000000000000" w:firstRow="0" w:lastRow="0" w:firstColumn="0" w:lastColumn="0" w:oddVBand="0" w:evenVBand="0" w:oddHBand="0" w:evenHBand="0" w:firstRowFirstColumn="0" w:firstRowLastColumn="0" w:lastRowFirstColumn="0" w:lastRowLastColumn="0"/>
             </w:pPr>
+            <w:r>
+              <w:t>För både spelare 1 och spelare 2 på alla håll.</w:t>
+            </w:r>
           </w:p>
         </w:tc>
       </w:tr>
@@ -3352,6 +3382,9 @@
             <w:pPr>
               <w:cnfStyle w:val="000000100000" w:firstRow="0" w:lastRow="0" w:firstColumn="0" w:lastColumn="0" w:oddVBand="0" w:evenVBand="0" w:oddHBand="1" w:evenHBand="0" w:firstRowFirstColumn="0" w:firstRowLastColumn="0" w:lastRowFirstColumn="0" w:lastRowLastColumn="0"/>
             </w:pPr>
+            <w:r>
+              <w:t>Fungerar som förväntat</w:t>
+            </w:r>
           </w:p>
         </w:tc>
         <w:tc>
@@ -3365,6 +3398,9 @@
             <w:pPr>
               <w:cnfStyle w:val="000000100000" w:firstRow="0" w:lastRow="0" w:firstColumn="0" w:lastColumn="0" w:oddVBand="0" w:evenVBand="0" w:oddHBand="1" w:evenHBand="0" w:firstRowFirstColumn="0" w:firstRowLastColumn="0" w:lastRowFirstColumn="0" w:lastRowLastColumn="0"/>
             </w:pPr>
+            <w:r>
+              <w:t>För både spelare 1 och spelare 2.</w:t>
+            </w:r>
           </w:p>
         </w:tc>
       </w:tr>
@@ -3391,6 +3427,9 @@
             <w:pPr>
               <w:cnfStyle w:val="000000000000" w:firstRow="0" w:lastRow="0" w:firstColumn="0" w:lastColumn="0" w:oddVBand="0" w:evenVBand="0" w:oddHBand="0" w:evenHBand="0" w:firstRowFirstColumn="0" w:firstRowLastColumn="0" w:lastRowFirstColumn="0" w:lastRowLastColumn="0"/>
             </w:pPr>
+            <w:r>
+              <w:t>Fungerar som förväntat</w:t>
+            </w:r>
           </w:p>
         </w:tc>
         <w:tc>
@@ -3404,6 +3443,15 @@
             <w:pPr>
               <w:cnfStyle w:val="000000000000" w:firstRow="0" w:lastRow="0" w:firstColumn="0" w:lastColumn="0" w:oddVBand="0" w:evenVBand="0" w:oddHBand="0" w:evenHBand="0" w:firstRowFirstColumn="0" w:firstRowLastColumn="0" w:lastRowFirstColumn="0" w:lastRowLastColumn="0"/>
             </w:pPr>
+            <w:r>
+              <w:t>För både spelare 1 och spelare</w:t>
+            </w:r>
+            <w:r>
+              <w:t xml:space="preserve"> </w:t>
+            </w:r>
+            <w:r>
+              <w:t>2, denna vinstkoll är den enklaste.</w:t>
+            </w:r>
           </w:p>
         </w:tc>
       </w:tr>
@@ -3433,6 +3481,9 @@
             <w:pPr>
               <w:cnfStyle w:val="000000100000" w:firstRow="0" w:lastRow="0" w:firstColumn="0" w:lastColumn="0" w:oddVBand="0" w:evenVBand="0" w:oddHBand="1" w:evenHBand="0" w:firstRowFirstColumn="0" w:firstRowLastColumn="0" w:lastRowFirstColumn="0" w:lastRowLastColumn="0"/>
             </w:pPr>
+            <w:r>
+              <w:t xml:space="preserve">Fungerar som förväntat </w:t>
+            </w:r>
           </w:p>
         </w:tc>
         <w:tc>
@@ -3446,6 +3497,9 @@
             <w:pPr>
               <w:cnfStyle w:val="000000100000" w:firstRow="0" w:lastRow="0" w:firstColumn="0" w:lastColumn="0" w:oddVBand="0" w:evenVBand="0" w:oddHBand="1" w:evenHBand="0" w:firstRowFirstColumn="0" w:firstRowLastColumn="0" w:lastRowFirstColumn="0" w:lastRowLastColumn="0"/>
             </w:pPr>
+            <w:r>
+              <w:t xml:space="preserve">Både spelare 1 och spelare 2 </w:t>
+            </w:r>
           </w:p>
         </w:tc>
       </w:tr>
@@ -3472,6 +3526,9 @@
             <w:pPr>
               <w:cnfStyle w:val="000000000000" w:firstRow="0" w:lastRow="0" w:firstColumn="0" w:lastColumn="0" w:oddVBand="0" w:evenVBand="0" w:oddHBand="0" w:evenHBand="0" w:firstRowFirstColumn="0" w:firstRowLastColumn="0" w:lastRowFirstColumn="0" w:lastRowLastColumn="0"/>
             </w:pPr>
+            <w:r>
+              <w:t>Fungerar som förväntat förutom markeringen av vunna brickor och spelinställningar. Poäng är inte heller implementerade.</w:t>
+            </w:r>
           </w:p>
         </w:tc>
         <w:tc>
@@ -3485,6 +3542,9 @@
             <w:pPr>
               <w:cnfStyle w:val="000000000000" w:firstRow="0" w:lastRow="0" w:firstColumn="0" w:lastColumn="0" w:oddVBand="0" w:evenVBand="0" w:oddHBand="0" w:evenHBand="0" w:firstRowFirstColumn="0" w:firstRowLastColumn="0" w:lastRowFirstColumn="0" w:lastRowLastColumn="0"/>
             </w:pPr>
+            <w:r>
+              <w:t>I denna version har vi inte implementerat spelinställningar och vi har fortfarande inte markering av vunna brickor då vi konstant ändrar vilka element våra brickor/spelbräde ska vara.</w:t>
+            </w:r>
           </w:p>
         </w:tc>
       </w:tr>
@@ -3514,6 +3574,9 @@
             <w:pPr>
               <w:cnfStyle w:val="000000100000" w:firstRow="0" w:lastRow="0" w:firstColumn="0" w:lastColumn="0" w:oddVBand="0" w:evenVBand="0" w:oddHBand="1" w:evenHBand="0" w:firstRowFirstColumn="0" w:firstRowLastColumn="0" w:lastRowFirstColumn="0" w:lastRowLastColumn="0"/>
             </w:pPr>
+            <w:r>
+              <w:t>Vi har ingen databas så statistik sparas temporärt i servern. Viss bugg med ”Find game” kön då man kan möta sig själv. Annars fungerar det bra att spela mot någon annan på ett nätverksspel.</w:t>
+            </w:r>
           </w:p>
         </w:tc>
         <w:tc>
@@ -3527,6 +3590,9 @@
             <w:pPr>
               <w:cnfStyle w:val="000000100000" w:firstRow="0" w:lastRow="0" w:firstColumn="0" w:lastColumn="0" w:oddVBand="0" w:evenVBand="0" w:oddHBand="1" w:evenHBand="0" w:firstRowFirstColumn="0" w:firstRowLastColumn="0" w:lastRowFirstColumn="0" w:lastRowLastColumn="0"/>
             </w:pPr>
+            <w:r>
+              <w:t xml:space="preserve">Vi har inte implementerat databas i detta skede. </w:t>
+            </w:r>
           </w:p>
         </w:tc>
       </w:tr>
@@ -3540,11 +3606,11 @@
       <w:pPr>
         <w:pStyle w:val="Rubrik2"/>
       </w:pPr>
-      <w:bookmarkStart w:id="14" w:name="_Toc419851126"/>
+      <w:bookmarkStart w:id="13" w:name="_Toc419851126"/>
       <w:r>
         <w:t>Funna fel</w:t>
       </w:r>
-      <w:bookmarkEnd w:id="14"/>
+      <w:bookmarkEnd w:id="13"/>
     </w:p>
     <w:p>
       <w:r>
@@ -3558,23 +3624,18 @@
     <w:p>
       <w:r>
         <w:t>Grundstrukturen av nätverksspel är nu klar, det finns fortfarande mer buggar i systemet. Men utifrån våra nuvarande krav är vi färdiga med version 2.0.</w:t>
-      </w:r>
-    </w:p>
-    <w:p>
-      <w:r>
-        <w:br w:type="page"/>
       </w:r>
     </w:p>
     <w:p>
       <w:pPr>
         <w:pStyle w:val="Rubrik1"/>
       </w:pPr>
-      <w:bookmarkStart w:id="15" w:name="_Toc419851127"/>
+      <w:bookmarkStart w:id="14" w:name="_Toc419851127"/>
       <w:r>
         <w:lastRenderedPageBreak/>
         <w:t>Testning omgång 3</w:t>
       </w:r>
-      <w:bookmarkEnd w:id="15"/>
+      <w:bookmarkEnd w:id="14"/>
     </w:p>
     <w:p/>
     <w:p>
@@ -3643,11 +3704,11 @@
         <w:pStyle w:val="Rubrik2"/>
         <w:ind w:left="0"/>
       </w:pPr>
-      <w:bookmarkStart w:id="16" w:name="_Toc419851128"/>
+      <w:bookmarkStart w:id="15" w:name="_Toc419851128"/>
       <w:r>
         <w:t>Test</w:t>
       </w:r>
-      <w:bookmarkEnd w:id="16"/>
+      <w:bookmarkEnd w:id="15"/>
     </w:p>
     <w:tbl>
       <w:tblPr>
@@ -3750,6 +3811,9 @@
             <w:pPr>
               <w:cnfStyle w:val="000000100000" w:firstRow="0" w:lastRow="0" w:firstColumn="0" w:lastColumn="0" w:oddVBand="0" w:evenVBand="0" w:oddHBand="1" w:evenHBand="0" w:firstRowFirstColumn="0" w:firstRowLastColumn="0" w:lastRowFirstColumn="0" w:lastRowLastColumn="0"/>
             </w:pPr>
+            <w:r>
+              <w:t>Vi måste implementera med felhantering och nedkoppling vinst/förlust.</w:t>
+            </w:r>
           </w:p>
         </w:tc>
       </w:tr>
@@ -3776,6 +3840,17 @@
             <w:pPr>
               <w:cnfStyle w:val="000000000000" w:firstRow="0" w:lastRow="0" w:firstColumn="0" w:lastColumn="0" w:oddVBand="0" w:evenVBand="0" w:oddHBand="0" w:evenHBand="0" w:firstRowFirstColumn="0" w:firstRowLastColumn="0" w:lastRowFirstColumn="0" w:lastRowLastColumn="0"/>
             </w:pPr>
+            <w:r>
+              <w:t xml:space="preserve">Fungerar som förväntat. Har inte implementerat </w:t>
+            </w:r>
+            <w:proofErr w:type="spellStart"/>
+            <w:r>
+              <w:t>powerups</w:t>
+            </w:r>
+            <w:proofErr w:type="spellEnd"/>
+            <w:r>
+              <w:t>.</w:t>
+            </w:r>
           </w:p>
         </w:tc>
         <w:tc>
@@ -3789,6 +3864,17 @@
             <w:pPr>
               <w:cnfStyle w:val="000000000000" w:firstRow="0" w:lastRow="0" w:firstColumn="0" w:lastColumn="0" w:oddVBand="0" w:evenVBand="0" w:oddHBand="0" w:evenHBand="0" w:firstRowFirstColumn="0" w:firstRowLastColumn="0" w:lastRowFirstColumn="0" w:lastRowLastColumn="0"/>
             </w:pPr>
+            <w:r>
+              <w:t xml:space="preserve">Vi har inte implementerat </w:t>
+            </w:r>
+            <w:proofErr w:type="spellStart"/>
+            <w:r>
+              <w:t>powerups</w:t>
+            </w:r>
+            <w:proofErr w:type="spellEnd"/>
+            <w:r>
+              <w:t xml:space="preserve"> så ”Rush” kan inte testas. Annars fungerade timern bra.</w:t>
+            </w:r>
           </w:p>
         </w:tc>
       </w:tr>
@@ -3818,6 +3904,17 @@
             <w:pPr>
               <w:cnfStyle w:val="000000100000" w:firstRow="0" w:lastRow="0" w:firstColumn="0" w:lastColumn="0" w:oddVBand="0" w:evenVBand="0" w:oddHBand="1" w:evenHBand="0" w:firstRowFirstColumn="0" w:firstRowLastColumn="0" w:lastRowFirstColumn="0" w:lastRowLastColumn="0"/>
             </w:pPr>
+            <w:r>
+              <w:t xml:space="preserve">Du kan logga in och få en förlust, vinst och en lika när du spelar ett game. Detta visas också på din profilsida där du kan ändra din information. Ingen </w:t>
+            </w:r>
+            <w:proofErr w:type="spellStart"/>
+            <w:r>
+              <w:t>elo</w:t>
+            </w:r>
+            <w:proofErr w:type="spellEnd"/>
+            <w:r>
+              <w:t xml:space="preserve"> visas.</w:t>
+            </w:r>
           </w:p>
         </w:tc>
         <w:tc>
@@ -3831,6 +3928,17 @@
             <w:pPr>
               <w:cnfStyle w:val="000000100000" w:firstRow="0" w:lastRow="0" w:firstColumn="0" w:lastColumn="0" w:oddVBand="0" w:evenVBand="0" w:oddHBand="1" w:evenHBand="0" w:firstRowFirstColumn="0" w:firstRowLastColumn="0" w:lastRowFirstColumn="0" w:lastRowLastColumn="0"/>
             </w:pPr>
+            <w:r>
+              <w:t xml:space="preserve">Använder oss av User-objekt. Har fortfarande ingen databas utan sparar allt temporärt i en server. Har inte heller implementerat </w:t>
+            </w:r>
+            <w:proofErr w:type="spellStart"/>
+            <w:r>
+              <w:t>elo</w:t>
+            </w:r>
+            <w:proofErr w:type="spellEnd"/>
+            <w:r>
+              <w:t>-poäng för spelarna i denna version.</w:t>
+            </w:r>
           </w:p>
         </w:tc>
       </w:tr>
@@ -3857,6 +3965,9 @@
             <w:pPr>
               <w:cnfStyle w:val="000000000000" w:firstRow="0" w:lastRow="0" w:firstColumn="0" w:lastColumn="0" w:oddVBand="0" w:evenVBand="0" w:oddHBand="0" w:evenHBand="0" w:firstRowFirstColumn="0" w:firstRowLastColumn="0" w:lastRowFirstColumn="0" w:lastRowLastColumn="0"/>
             </w:pPr>
+            <w:r>
+              <w:t>Inloggning är möjlig och spelarnas profiler sparas. Vi har också unika användare som kan vara inne samtidigt. Detta testfall misslyckas dock för att vi egentligen vill logga in med en databas som vi inte har implementerat än.</w:t>
+            </w:r>
           </w:p>
         </w:tc>
         <w:tc>
@@ -3870,79 +3981,11 @@
             <w:pPr>
               <w:cnfStyle w:val="000000000000" w:firstRow="0" w:lastRow="0" w:firstColumn="0" w:lastColumn="0" w:oddVBand="0" w:evenVBand="0" w:oddHBand="0" w:evenHBand="0" w:firstRowFirstColumn="0" w:firstRowLastColumn="0" w:lastRowFirstColumn="0" w:lastRowLastColumn="0"/>
             </w:pPr>
-          </w:p>
-        </w:tc>
-      </w:tr>
-      <w:tr>
-        <w:trPr>
-          <w:cnfStyle w:val="000000100000" w:firstRow="0" w:lastRow="0" w:firstColumn="0" w:lastColumn="0" w:oddVBand="0" w:evenVBand="0" w:oddHBand="1" w:evenHBand="0" w:firstRowFirstColumn="0" w:firstRowLastColumn="0" w:lastRowFirstColumn="0" w:lastRowLastColumn="0"/>
-        </w:trPr>
-        <w:tc>
-          <w:tcPr>
-            <w:cnfStyle w:val="001000000000" w:firstRow="0" w:lastRow="0" w:firstColumn="1" w:lastColumn="0" w:oddVBand="0" w:evenVBand="0" w:oddHBand="0" w:evenHBand="0" w:firstRowFirstColumn="0" w:firstRowLastColumn="0" w:lastRowFirstColumn="0" w:lastRowLastColumn="0"/>
-            <w:tcW w:w="1257" w:type="dxa"/>
-          </w:tcPr>
-          <w:p/>
-        </w:tc>
-        <w:tc>
-          <w:tcPr>
-            <w:tcW w:w="2679" w:type="dxa"/>
-            <w:tcBorders>
-              <w:right w:val="single" w:sz="4" w:space="0" w:color="auto"/>
-            </w:tcBorders>
-          </w:tcPr>
-          <w:p>
-            <w:pPr>
-              <w:cnfStyle w:val="000000100000" w:firstRow="0" w:lastRow="0" w:firstColumn="0" w:lastColumn="0" w:oddVBand="0" w:evenVBand="0" w:oddHBand="1" w:evenHBand="0" w:firstRowFirstColumn="0" w:firstRowLastColumn="0" w:lastRowFirstColumn="0" w:lastRowLastColumn="0"/>
-            </w:pPr>
-          </w:p>
-        </w:tc>
-        <w:tc>
-          <w:tcPr>
-            <w:tcW w:w="4586" w:type="dxa"/>
-            <w:tcBorders>
-              <w:left w:val="single" w:sz="4" w:space="0" w:color="auto"/>
-            </w:tcBorders>
-          </w:tcPr>
-          <w:p>
-            <w:pPr>
-              <w:cnfStyle w:val="000000100000" w:firstRow="0" w:lastRow="0" w:firstColumn="0" w:lastColumn="0" w:oddVBand="0" w:evenVBand="0" w:oddHBand="1" w:evenHBand="0" w:firstRowFirstColumn="0" w:firstRowLastColumn="0" w:lastRowFirstColumn="0" w:lastRowLastColumn="0"/>
-            </w:pPr>
-          </w:p>
-        </w:tc>
-      </w:tr>
-      <w:tr>
-        <w:tc>
-          <w:tcPr>
-            <w:cnfStyle w:val="001000000000" w:firstRow="0" w:lastRow="0" w:firstColumn="1" w:lastColumn="0" w:oddVBand="0" w:evenVBand="0" w:oddHBand="0" w:evenHBand="0" w:firstRowFirstColumn="0" w:firstRowLastColumn="0" w:lastRowFirstColumn="0" w:lastRowLastColumn="0"/>
-            <w:tcW w:w="1257" w:type="dxa"/>
-          </w:tcPr>
-          <w:p/>
-        </w:tc>
-        <w:tc>
-          <w:tcPr>
-            <w:tcW w:w="2679" w:type="dxa"/>
-            <w:tcBorders>
-              <w:right w:val="single" w:sz="4" w:space="0" w:color="auto"/>
-            </w:tcBorders>
-          </w:tcPr>
-          <w:p>
-            <w:pPr>
-              <w:cnfStyle w:val="000000000000" w:firstRow="0" w:lastRow="0" w:firstColumn="0" w:lastColumn="0" w:oddVBand="0" w:evenVBand="0" w:oddHBand="0" w:evenHBand="0" w:firstRowFirstColumn="0" w:firstRowLastColumn="0" w:lastRowFirstColumn="0" w:lastRowLastColumn="0"/>
-            </w:pPr>
-          </w:p>
-        </w:tc>
-        <w:tc>
-          <w:tcPr>
-            <w:tcW w:w="4586" w:type="dxa"/>
-            <w:tcBorders>
-              <w:left w:val="single" w:sz="4" w:space="0" w:color="auto"/>
-            </w:tcBorders>
-          </w:tcPr>
-          <w:p>
-            <w:pPr>
-              <w:cnfStyle w:val="000000000000" w:firstRow="0" w:lastRow="0" w:firstColumn="0" w:lastColumn="0" w:oddVBand="0" w:evenVBand="0" w:oddHBand="0" w:evenHBand="0" w:firstRowFirstColumn="0" w:firstRowLastColumn="0" w:lastRowFirstColumn="0" w:lastRowLastColumn="0"/>
-            </w:pPr>
+            <w:r>
+              <w:t xml:space="preserve">Vi har inloggning, sparar information och kan ändra i informationen. Fast detta är temporärt på en server istället för på en databas eftersom vi inte har gjort databasen i version 3.0. </w:t>
+            </w:r>
+            <w:bookmarkStart w:id="16" w:name="_GoBack"/>
+            <w:bookmarkEnd w:id="16"/>
           </w:p>
         </w:tc>
       </w:tr>
@@ -4766,10 +4809,7 @@
               <w:cnfStyle w:val="000000100000" w:firstRow="0" w:lastRow="0" w:firstColumn="0" w:lastColumn="0" w:oddVBand="0" w:evenVBand="0" w:oddHBand="1" w:evenHBand="0" w:firstRowFirstColumn="0" w:firstRowLastColumn="0" w:lastRowFirstColumn="0" w:lastRowLastColumn="0"/>
             </w:pPr>
             <w:r>
-              <w:t xml:space="preserve">Vinst koll åt både höger och vänster från sista lagda bricka fungerar </w:t>
-            </w:r>
-            <w:r>
-              <w:t>och vunna brickor markeras.</w:t>
+              <w:t>Vinst koll åt både höger och vänster från sista lagda bricka fungerar och vunna brickor markeras.</w:t>
             </w:r>
           </w:p>
         </w:tc>
@@ -4814,10 +4854,7 @@
               <w:cnfStyle w:val="000000000000" w:firstRow="0" w:lastRow="0" w:firstColumn="0" w:lastColumn="0" w:oddVBand="0" w:evenVBand="0" w:oddHBand="0" w:evenHBand="0" w:firstRowFirstColumn="0" w:firstRowLastColumn="0" w:lastRowFirstColumn="0" w:lastRowLastColumn="0"/>
             </w:pPr>
             <w:r>
-              <w:t xml:space="preserve">Fyra brickor vertikalt ger vinst och </w:t>
-            </w:r>
-            <w:r>
-              <w:t>vunna brickor markeras.</w:t>
+              <w:t>Fyra brickor vertikalt ger vinst och vunna brickor markeras.</w:t>
             </w:r>
           </w:p>
         </w:tc>
@@ -5637,6 +5674,7 @@
         <w:docPartUnique/>
       </w:docPartObj>
     </w:sdtPr>
+    <w:sdtEndPr/>
     <w:sdtContent>
       <w:p>
         <w:pPr>
@@ -5656,7 +5694,7 @@
           <w:rPr>
             <w:noProof/>
           </w:rPr>
-          <w:t>8</w:t>
+          <w:t>7</w:t>
         </w:r>
         <w:r>
           <w:fldChar w:fldCharType="end"/>
@@ -5713,7 +5751,7 @@
 
 <file path=word/numbering.xml><?xml version="1.0" encoding="utf-8"?>
 <w:numbering xmlns:wpc="http://schemas.microsoft.com/office/word/2010/wordprocessingCanvas" xmlns:mc="http://schemas.openxmlformats.org/markup-compatibility/2006" xmlns:o="urn:schemas-microsoft-com:office:office" xmlns:r="http://schemas.openxmlformats.org/officeDocument/2006/relationships" xmlns:m="http://schemas.openxmlformats.org/officeDocument/2006/math" xmlns:v="urn:schemas-microsoft-com:vml" xmlns:wp14="http://schemas.microsoft.com/office/word/2010/wordprocessingDrawing" xmlns:wp="http://schemas.openxmlformats.org/drawingml/2006/wordprocessingDrawing" xmlns:w10="urn:schemas-microsoft-com:office:word" xmlns:w="http://schemas.openxmlformats.org/wordprocessingml/2006/main" xmlns:w14="http://schemas.microsoft.com/office/word/2010/wordml" xmlns:w15="http://schemas.microsoft.com/office/word/2012/wordml" xmlns:wpg="http://schemas.microsoft.com/office/word/2010/wordprocessingGroup" xmlns:wpi="http://schemas.microsoft.com/office/word/2010/wordprocessingInk" xmlns:wne="http://schemas.microsoft.com/office/word/2006/wordml" xmlns:wps="http://schemas.microsoft.com/office/word/2010/wordprocessingShape" mc:Ignorable="w14 w15 wp14">
-  <w:abstractNum w:abstractNumId="0" w15:restartNumberingAfterBreak="0">
+  <w:abstractNum w:abstractNumId="0">
     <w:nsid w:val="6AC72B8C"/>
     <w:multiLevelType w:val="hybridMultilevel"/>
     <w:tmpl w:val="AAAC00E6"/>
@@ -5826,7 +5864,7 @@
       </w:rPr>
     </w:lvl>
   </w:abstractNum>
-  <w:abstractNum w:abstractNumId="1" w15:restartNumberingAfterBreak="0">
+  <w:abstractNum w:abstractNumId="1">
     <w:nsid w:val="7AD933C9"/>
     <w:multiLevelType w:val="hybridMultilevel"/>
     <w:tmpl w:val="ED30E53E"/>
@@ -7694,7 +7732,7 @@
 </file>
 
 <file path=customXml/itemProps1.xml><?xml version="1.0" encoding="utf-8"?>
-<ds:datastoreItem xmlns:ds="http://schemas.openxmlformats.org/officeDocument/2006/customXml" ds:itemID="{0239FD17-B4DB-43F9-A878-5C0C7F69B47C}">
+<ds:datastoreItem xmlns:ds="http://schemas.openxmlformats.org/officeDocument/2006/customXml" ds:itemID="{55C3FF71-E679-411D-9388-C6D943E1965B}">
   <ds:schemaRefs>
     <ds:schemaRef ds:uri="http://schemas.openxmlformats.org/officeDocument/2006/bibliography"/>
   </ds:schemaRefs>

</xml_diff>